<commit_message>
merging current with scaling of subimg
</commit_message>
<xml_diff>
--- a/todo.docx
+++ b/todo.docx
@@ -54,19 +54,224 @@
         <w:br/>
         <w:t>Optimera radie i disk-opening.</w:t>
       </w:r>
+    </w:p>
+    <w:p/>
+    <w:p/>
+    <w:p>
+      <w:r>
+        <w:t xml:space="preserve">127, 151, 143, </w:t>
+      </w:r>
       <w:bookmarkStart w:id="0" w:name="_GoBack"/>
       <w:bookmarkEnd w:id="0"/>
-    </w:p>
-    <w:p/>
-    <w:p/>
-    <w:p/>
-    <w:p/>
-    <w:p/>
-    <w:p/>
-    <w:p/>
-    <w:p/>
-    <w:p/>
-    <w:p/>
+      <w:r>
+        <w:t>155</w:t>
+      </w:r>
+    </w:p>
+    <w:p>
+      <w:pPr>
+        <w:rPr>
+          <w:lang w:val="en-GB"/>
+        </w:rPr>
+      </w:pPr>
+      <w:r>
+        <w:rPr>
+          <w:lang w:val="en-GB"/>
+        </w:rPr>
+        <w:t xml:space="preserve">C2 </w:t>
+      </w:r>
+      <w:r>
+        <w:rPr>
+          <w:lang w:val="en-GB"/>
+        </w:rPr>
+        <w:t>F2 A2 F2 B2 A2 G2 F2 E2 G</w:t>
+      </w:r>
+      <w:r>
+        <w:rPr>
+          <w:lang w:val="en-GB"/>
+        </w:rPr>
+        <w:t>2 C2 E2</w:t>
+      </w:r>
+    </w:p>
+    <w:p>
+      <w:pPr>
+        <w:rPr>
+          <w:lang w:val="en-GB"/>
+        </w:rPr>
+      </w:pPr>
+      <w:r>
+        <w:rPr>
+          <w:lang w:val="en-GB"/>
+        </w:rPr>
+        <w:t>C2</w:t>
+      </w:r>
+      <w:r>
+        <w:rPr>
+          <w:lang w:val="en-GB"/>
+        </w:rPr>
+        <w:t xml:space="preserve"> </w:t>
+      </w:r>
+      <w:r>
+        <w:rPr>
+          <w:lang w:val="en-GB"/>
+        </w:rPr>
+        <w:t>F2</w:t>
+      </w:r>
+      <w:r>
+        <w:rPr>
+          <w:lang w:val="en-GB"/>
+        </w:rPr>
+        <w:t xml:space="preserve"> </w:t>
+      </w:r>
+      <w:r>
+        <w:rPr>
+          <w:lang w:val="en-GB"/>
+        </w:rPr>
+        <w:t>A2</w:t>
+      </w:r>
+      <w:r>
+        <w:rPr>
+          <w:lang w:val="en-GB"/>
+        </w:rPr>
+        <w:t xml:space="preserve"> </w:t>
+      </w:r>
+      <w:r>
+        <w:rPr>
+          <w:lang w:val="en-GB"/>
+        </w:rPr>
+        <w:t>F2</w:t>
+      </w:r>
+      <w:r>
+        <w:rPr>
+          <w:lang w:val="en-GB"/>
+        </w:rPr>
+        <w:t xml:space="preserve"> </w:t>
+      </w:r>
+      <w:r>
+        <w:rPr>
+          <w:lang w:val="en-GB"/>
+        </w:rPr>
+        <w:t>B2</w:t>
+      </w:r>
+      <w:r>
+        <w:rPr>
+          <w:lang w:val="en-GB"/>
+        </w:rPr>
+        <w:t xml:space="preserve"> </w:t>
+      </w:r>
+      <w:r>
+        <w:rPr>
+          <w:lang w:val="en-GB"/>
+        </w:rPr>
+        <w:t>A2</w:t>
+      </w:r>
+      <w:r>
+        <w:rPr>
+          <w:lang w:val="en-GB"/>
+        </w:rPr>
+        <w:t xml:space="preserve"> </w:t>
+      </w:r>
+      <w:r>
+        <w:rPr>
+          <w:lang w:val="en-GB"/>
+        </w:rPr>
+        <w:t>G2</w:t>
+      </w:r>
+      <w:r>
+        <w:rPr>
+          <w:lang w:val="en-GB"/>
+        </w:rPr>
+        <w:t xml:space="preserve"> </w:t>
+      </w:r>
+      <w:r>
+        <w:rPr>
+          <w:lang w:val="en-GB"/>
+        </w:rPr>
+        <w:t>F2</w:t>
+      </w:r>
+      <w:r>
+        <w:rPr>
+          <w:lang w:val="en-GB"/>
+        </w:rPr>
+        <w:t xml:space="preserve"> </w:t>
+      </w:r>
+      <w:r>
+        <w:rPr>
+          <w:lang w:val="en-GB"/>
+        </w:rPr>
+        <w:t>E2</w:t>
+      </w:r>
+      <w:r>
+        <w:rPr>
+          <w:lang w:val="en-GB"/>
+        </w:rPr>
+        <w:t xml:space="preserve"> </w:t>
+      </w:r>
+      <w:r>
+        <w:rPr>
+          <w:lang w:val="en-GB"/>
+        </w:rPr>
+        <w:t>G2</w:t>
+      </w:r>
+      <w:r>
+        <w:rPr>
+          <w:lang w:val="en-GB"/>
+        </w:rPr>
+        <w:t xml:space="preserve"> </w:t>
+      </w:r>
+      <w:r>
+        <w:rPr>
+          <w:lang w:val="en-GB"/>
+        </w:rPr>
+        <w:t>C2</w:t>
+      </w:r>
+      <w:r>
+        <w:rPr>
+          <w:lang w:val="en-GB"/>
+        </w:rPr>
+        <w:t xml:space="preserve"> </w:t>
+      </w:r>
+      <w:r>
+        <w:rPr>
+          <w:lang w:val="en-GB"/>
+        </w:rPr>
+        <w:t>E2</w:t>
+      </w:r>
+    </w:p>
+    <w:p>
+      <w:pPr>
+        <w:rPr>
+          <w:lang w:val="en-GB"/>
+        </w:rPr>
+      </w:pPr>
+    </w:p>
+    <w:p>
+      <w:pPr>
+        <w:rPr>
+          <w:lang w:val="en-GB"/>
+        </w:rPr>
+      </w:pPr>
+    </w:p>
+    <w:p>
+      <w:pPr>
+        <w:rPr>
+          <w:lang w:val="en-GB"/>
+        </w:rPr>
+      </w:pPr>
+    </w:p>
+    <w:p>
+      <w:pPr>
+        <w:rPr>
+          <w:lang w:val="en-GB"/>
+        </w:rPr>
+      </w:pPr>
+    </w:p>
+    <w:p>
+      <w:pPr>
+        <w:rPr>
+          <w:lang w:val="en-GB"/>
+        </w:rPr>
+      </w:pPr>
+    </w:p>
     <w:p>
       <w:r>
         <w:t xml:space="preserve">Skala om alla </w:t>

</xml_diff>